<commit_message>
minor refactor in document and fixture
</commit_message>
<xml_diff>
--- a/Hobsons Release Notes.docx
+++ b/Hobsons Release Notes.docx
@@ -105,18 +105,6 @@
         </w:rPr>
         <w:t>:</w:t>
       </w:r>
-    </w:p>
-    <w:p>
-      <w:pPr>
-        <w:spacing w:after="0" w:line="300" w:lineRule="atLeast"/>
-        <w:textAlignment w:val="baseline"/>
-        <w:rPr>
-          <w:rFonts w:ascii="Segoe UI" w:eastAsia="Times New Roman" w:hAnsi="Segoe UI" w:cs="Segoe UI"/>
-          <w:color w:val="000000"/>
-          <w:sz w:val="21"/>
-          <w:szCs w:val="21"/>
-        </w:rPr>
-      </w:pPr>
     </w:p>
     <w:p>
       <w:pPr>
@@ -276,7 +264,17 @@
         <w:t xml:space="preserve">Navigate to Resources &gt; Events. Assert that all events on the page occurs in the future. Note you do NOT need to apply the filters, just assert on the default list that is displayed </w:t>
       </w:r>
     </w:p>
-    <w:p/>
+    <w:p>
+      <w:pPr>
+        <w:shd w:val="clear" w:color="auto" w:fill="FFFFFF"/>
+        <w:spacing w:after="0" w:line="240" w:lineRule="auto"/>
+        <w:ind w:left="720"/>
+        <w:rPr>
+          <w:rFonts w:eastAsia="Times New Roman"/>
+          <w:color w:val="1D1C1D"/>
+        </w:rPr>
+      </w:pPr>
+    </w:p>
     <w:p>
       <w:pPr>
         <w:spacing w:after="0" w:line="300" w:lineRule="atLeast"/>
@@ -439,7 +437,31 @@
           <w:sz w:val="21"/>
           <w:szCs w:val="21"/>
         </w:rPr>
-        <w:t>Install Cypress via npm:</w:t>
+        <w:t xml:space="preserve">Install Cypress via </w:t>
+      </w:r>
+      <w:proofErr w:type="spellStart"/>
+      <w:r>
+        <w:rPr>
+          <w:rFonts w:ascii="Segoe UI" w:eastAsia="Times New Roman" w:hAnsi="Segoe UI" w:cs="Segoe UI"/>
+          <w:b/>
+          <w:bCs/>
+          <w:color w:val="000000"/>
+          <w:sz w:val="21"/>
+          <w:szCs w:val="21"/>
+        </w:rPr>
+        <w:t>npm</w:t>
+      </w:r>
+      <w:proofErr w:type="spellEnd"/>
+      <w:r>
+        <w:rPr>
+          <w:rFonts w:ascii="Segoe UI" w:eastAsia="Times New Roman" w:hAnsi="Segoe UI" w:cs="Segoe UI"/>
+          <w:b/>
+          <w:bCs/>
+          <w:color w:val="000000"/>
+          <w:sz w:val="21"/>
+          <w:szCs w:val="21"/>
+        </w:rPr>
+        <w:t>:</w:t>
       </w:r>
     </w:p>
     <w:p>
@@ -492,14 +514,25 @@
         </w:rPr>
         <w:t xml:space="preserve">             </w:t>
       </w:r>
-      <w:r>
-        <w:rPr>
-          <w:rFonts w:ascii="Segoe UI" w:eastAsia="Times New Roman" w:hAnsi="Segoe UI" w:cs="Segoe UI"/>
-          <w:color w:val="000000"/>
-          <w:sz w:val="21"/>
-          <w:szCs w:val="21"/>
-        </w:rPr>
-        <w:t>npm install cypress --save-dev</w:t>
+      <w:proofErr w:type="spellStart"/>
+      <w:r>
+        <w:rPr>
+          <w:rFonts w:ascii="Segoe UI" w:eastAsia="Times New Roman" w:hAnsi="Segoe UI" w:cs="Segoe UI"/>
+          <w:color w:val="000000"/>
+          <w:sz w:val="21"/>
+          <w:szCs w:val="21"/>
+        </w:rPr>
+        <w:t>npm</w:t>
+      </w:r>
+      <w:proofErr w:type="spellEnd"/>
+      <w:r>
+        <w:rPr>
+          <w:rFonts w:ascii="Segoe UI" w:eastAsia="Times New Roman" w:hAnsi="Segoe UI" w:cs="Segoe UI"/>
+          <w:color w:val="000000"/>
+          <w:sz w:val="21"/>
+          <w:szCs w:val="21"/>
+        </w:rPr>
+        <w:t xml:space="preserve"> install cypress --save-dev</w:t>
       </w:r>
     </w:p>
     <w:p>
@@ -630,15 +663,27 @@
         </w:rPr>
         <w:t>-</w:t>
       </w:r>
-      <w:r>
-        <w:rPr>
-          <w:rFonts w:ascii="Segoe UI" w:eastAsia="Times New Roman" w:hAnsi="Segoe UI" w:cs="Segoe UI"/>
-          <w:color w:val="000000"/>
-          <w:sz w:val="21"/>
-          <w:szCs w:val="21"/>
-          <w:bdr w:val="none" w:sz="0" w:space="0" w:color="auto" w:frame="1"/>
-        </w:rPr>
-        <w:t xml:space="preserve">npx cypress open </w:t>
+      <w:proofErr w:type="spellStart"/>
+      <w:r>
+        <w:rPr>
+          <w:rFonts w:ascii="Segoe UI" w:eastAsia="Times New Roman" w:hAnsi="Segoe UI" w:cs="Segoe UI"/>
+          <w:color w:val="000000"/>
+          <w:sz w:val="21"/>
+          <w:szCs w:val="21"/>
+          <w:bdr w:val="none" w:sz="0" w:space="0" w:color="auto" w:frame="1"/>
+        </w:rPr>
+        <w:t>npx</w:t>
+      </w:r>
+      <w:proofErr w:type="spellEnd"/>
+      <w:r>
+        <w:rPr>
+          <w:rFonts w:ascii="Segoe UI" w:eastAsia="Times New Roman" w:hAnsi="Segoe UI" w:cs="Segoe UI"/>
+          <w:color w:val="000000"/>
+          <w:sz w:val="21"/>
+          <w:szCs w:val="21"/>
+          <w:bdr w:val="none" w:sz="0" w:space="0" w:color="auto" w:frame="1"/>
+        </w:rPr>
+        <w:t xml:space="preserve"> cypress open </w:t>
       </w:r>
     </w:p>
     <w:p>
@@ -705,15 +750,27 @@
         </w:rPr>
         <w:t>-</w:t>
       </w:r>
-      <w:r>
-        <w:rPr>
-          <w:rFonts w:ascii="Segoe UI" w:eastAsia="Times New Roman" w:hAnsi="Segoe UI" w:cs="Segoe UI"/>
-          <w:color w:val="000000"/>
-          <w:sz w:val="21"/>
-          <w:szCs w:val="21"/>
-          <w:bdr w:val="none" w:sz="0" w:space="0" w:color="auto" w:frame="1"/>
-        </w:rPr>
-        <w:t>npx cypress run</w:t>
+      <w:proofErr w:type="spellStart"/>
+      <w:r>
+        <w:rPr>
+          <w:rFonts w:ascii="Segoe UI" w:eastAsia="Times New Roman" w:hAnsi="Segoe UI" w:cs="Segoe UI"/>
+          <w:color w:val="000000"/>
+          <w:sz w:val="21"/>
+          <w:szCs w:val="21"/>
+          <w:bdr w:val="none" w:sz="0" w:space="0" w:color="auto" w:frame="1"/>
+        </w:rPr>
+        <w:t>npx</w:t>
+      </w:r>
+      <w:proofErr w:type="spellEnd"/>
+      <w:r>
+        <w:rPr>
+          <w:rFonts w:ascii="Segoe UI" w:eastAsia="Times New Roman" w:hAnsi="Segoe UI" w:cs="Segoe UI"/>
+          <w:color w:val="000000"/>
+          <w:sz w:val="21"/>
+          <w:szCs w:val="21"/>
+          <w:bdr w:val="none" w:sz="0" w:space="0" w:color="auto" w:frame="1"/>
+        </w:rPr>
+        <w:t xml:space="preserve"> cypress run</w:t>
       </w:r>
     </w:p>
     <w:p>
@@ -780,15 +837,27 @@
         </w:rPr>
         <w:t>-</w:t>
       </w:r>
-      <w:r>
-        <w:rPr>
-          <w:rFonts w:ascii="Segoe UI" w:eastAsia="Times New Roman" w:hAnsi="Segoe UI" w:cs="Segoe UI"/>
-          <w:color w:val="000000"/>
-          <w:sz w:val="21"/>
-          <w:szCs w:val="21"/>
-          <w:bdr w:val="none" w:sz="0" w:space="0" w:color="auto" w:frame="1"/>
-        </w:rPr>
-        <w:t>npx cypress run --browser chrome</w:t>
+      <w:proofErr w:type="spellStart"/>
+      <w:r>
+        <w:rPr>
+          <w:rFonts w:ascii="Segoe UI" w:eastAsia="Times New Roman" w:hAnsi="Segoe UI" w:cs="Segoe UI"/>
+          <w:color w:val="000000"/>
+          <w:sz w:val="21"/>
+          <w:szCs w:val="21"/>
+          <w:bdr w:val="none" w:sz="0" w:space="0" w:color="auto" w:frame="1"/>
+        </w:rPr>
+        <w:t>npx</w:t>
+      </w:r>
+      <w:proofErr w:type="spellEnd"/>
+      <w:r>
+        <w:rPr>
+          <w:rFonts w:ascii="Segoe UI" w:eastAsia="Times New Roman" w:hAnsi="Segoe UI" w:cs="Segoe UI"/>
+          <w:color w:val="000000"/>
+          <w:sz w:val="21"/>
+          <w:szCs w:val="21"/>
+          <w:bdr w:val="none" w:sz="0" w:space="0" w:color="auto" w:frame="1"/>
+        </w:rPr>
+        <w:t xml:space="preserve"> cypress run --browser chrome</w:t>
       </w:r>
     </w:p>
     <w:p>
@@ -876,7 +945,47 @@
           <w:szCs w:val="21"/>
           <w:bdr w:val="none" w:sz="0" w:space="0" w:color="auto" w:frame="1"/>
         </w:rPr>
-        <w:t xml:space="preserve"> (spec.js) are in integration folder</w:t>
+        <w:t xml:space="preserve"> (</w:t>
+      </w:r>
+      <w:r>
+        <w:rPr>
+          <w:rFonts w:ascii="Segoe UI" w:eastAsia="Times New Roman" w:hAnsi="Segoe UI" w:cs="Segoe UI"/>
+          <w:color w:val="000000"/>
+          <w:sz w:val="21"/>
+          <w:szCs w:val="21"/>
+          <w:bdr w:val="none" w:sz="0" w:space="0" w:color="auto" w:frame="1"/>
+        </w:rPr>
+        <w:t>i.e. home_screen.</w:t>
+      </w:r>
+      <w:r>
+        <w:rPr>
+          <w:rFonts w:ascii="Segoe UI" w:eastAsia="Times New Roman" w:hAnsi="Segoe UI" w:cs="Segoe UI"/>
+          <w:color w:val="000000"/>
+          <w:sz w:val="21"/>
+          <w:szCs w:val="21"/>
+          <w:bdr w:val="none" w:sz="0" w:space="0" w:color="auto" w:frame="1"/>
+        </w:rPr>
+        <w:t>spec.js</w:t>
+      </w:r>
+      <w:r>
+        <w:rPr>
+          <w:rFonts w:ascii="Segoe UI" w:eastAsia="Times New Roman" w:hAnsi="Segoe UI" w:cs="Segoe UI"/>
+          <w:color w:val="000000"/>
+          <w:sz w:val="21"/>
+          <w:szCs w:val="21"/>
+          <w:bdr w:val="none" w:sz="0" w:space="0" w:color="auto" w:frame="1"/>
+        </w:rPr>
+        <w:t xml:space="preserve"> and resource_events_screen.spec.js</w:t>
+      </w:r>
+      <w:r>
+        <w:rPr>
+          <w:rFonts w:ascii="Segoe UI" w:eastAsia="Times New Roman" w:hAnsi="Segoe UI" w:cs="Segoe UI"/>
+          <w:color w:val="000000"/>
+          <w:sz w:val="21"/>
+          <w:szCs w:val="21"/>
+          <w:bdr w:val="none" w:sz="0" w:space="0" w:color="auto" w:frame="1"/>
+        </w:rPr>
+        <w:t>) are in integration folder</w:t>
       </w:r>
       <w:r>
         <w:rPr>
@@ -914,7 +1023,29 @@
           <w:szCs w:val="21"/>
           <w:bdr w:val="none" w:sz="0" w:space="0" w:color="auto" w:frame="1"/>
         </w:rPr>
-        <w:t>Fixture contains the config.js in which url is handled.</w:t>
+        <w:t xml:space="preserve">Fixture contains the config.js in which </w:t>
+      </w:r>
+      <w:proofErr w:type="spellStart"/>
+      <w:r>
+        <w:rPr>
+          <w:rFonts w:ascii="Segoe UI" w:eastAsia="Times New Roman" w:hAnsi="Segoe UI" w:cs="Segoe UI"/>
+          <w:color w:val="000000"/>
+          <w:sz w:val="21"/>
+          <w:szCs w:val="21"/>
+          <w:bdr w:val="none" w:sz="0" w:space="0" w:color="auto" w:frame="1"/>
+        </w:rPr>
+        <w:t>url</w:t>
+      </w:r>
+      <w:proofErr w:type="spellEnd"/>
+      <w:r>
+        <w:rPr>
+          <w:rFonts w:ascii="Segoe UI" w:eastAsia="Times New Roman" w:hAnsi="Segoe UI" w:cs="Segoe UI"/>
+          <w:color w:val="000000"/>
+          <w:sz w:val="21"/>
+          <w:szCs w:val="21"/>
+          <w:bdr w:val="none" w:sz="0" w:space="0" w:color="auto" w:frame="1"/>
+        </w:rPr>
+        <w:t xml:space="preserve"> is handled.</w:t>
       </w:r>
     </w:p>
     <w:p>
@@ -1082,6 +1213,21 @@
         </w:rPr>
         <w:t>Video folder contains the last execution.</w:t>
       </w:r>
+    </w:p>
+    <w:p>
+      <w:pPr>
+        <w:spacing w:after="0" w:line="300" w:lineRule="atLeast"/>
+        <w:textAlignment w:val="baseline"/>
+        <w:rPr>
+          <w:rFonts w:ascii="Segoe UI" w:eastAsia="Times New Roman" w:hAnsi="Segoe UI" w:cs="Segoe UI"/>
+          <w:b/>
+          <w:bCs/>
+          <w:color w:val="000000"/>
+          <w:sz w:val="21"/>
+          <w:szCs w:val="21"/>
+          <w:bdr w:val="none" w:sz="0" w:space="0" w:color="auto" w:frame="1"/>
+        </w:rPr>
+      </w:pPr>
     </w:p>
     <w:p>
       <w:pPr>

</xml_diff>